<commit_message>
Week 5 lecture and lab notes created
</commit_message>
<xml_diff>
--- a/week_5/lab/notes_2024-09-24.docx
+++ b/week_5/lab/notes_2024-09-24.docx
@@ -36,11 +36,12 @@
           <w:bCs/>
           <w:u w:val="single"/>
         </w:rPr>
-        <w:t>Imperfect Detection</w:t>
-      </w:r>
-    </w:p>
-    <w:p>
-      <w:pPr>
+        <w:t>Analysis of used vs unused (presence vs absence) data: Occupancy Modeling</w:t>
+      </w:r>
+    </w:p>
+    <w:p>
+      <w:pPr>
+        <w:jc w:val="center"/>
         <w:rPr>
           <w:b/>
           <w:bCs/>
@@ -50,23 +51,53 @@
         <w:rPr>
           <w:b/>
           <w:bCs/>
-        </w:rPr>
-        <w:t>Get more notes from slides posted on D2L</w:t>
-      </w:r>
-    </w:p>
-    <w:p>
-      <w:pPr>
-        <w:rPr>
-          <w:b/>
-          <w:bCs/>
-        </w:rPr>
-      </w:pPr>
-      <w:r>
-        <w:rPr>
-          <w:b/>
-          <w:bCs/>
-        </w:rPr>
-        <w:t>GLMs – review of what we have discussed</w:t>
+          <w:noProof/>
+        </w:rPr>
+        <w:drawing>
+          <wp:inline distT="0" distB="0" distL="0" distR="0" wp14:anchorId="3663D5BD" wp14:editId="2F322388">
+            <wp:extent cx="3790950" cy="1796246"/>
+            <wp:effectExtent l="0" t="0" r="0" b="0"/>
+            <wp:docPr id="119603835" name="Picture 3"/>
+            <wp:cNvGraphicFramePr>
+              <a:graphicFrameLocks xmlns:a="http://schemas.openxmlformats.org/drawingml/2006/main" noChangeAspect="1"/>
+            </wp:cNvGraphicFramePr>
+            <a:graphic xmlns:a="http://schemas.openxmlformats.org/drawingml/2006/main">
+              <a:graphicData uri="http://schemas.openxmlformats.org/drawingml/2006/picture">
+                <pic:pic xmlns:pic="http://schemas.openxmlformats.org/drawingml/2006/picture">
+                  <pic:nvPicPr>
+                    <pic:cNvPr id="0" name="Picture 2"/>
+                    <pic:cNvPicPr>
+                      <a:picLocks noChangeAspect="1" noChangeArrowheads="1"/>
+                    </pic:cNvPicPr>
+                  </pic:nvPicPr>
+                  <pic:blipFill>
+                    <a:blip r:embed="rId5" cstate="print">
+                      <a:extLst>
+                        <a:ext uri="{28A0092B-C50C-407E-A947-70E740481C1C}">
+                          <a14:useLocalDpi xmlns:a14="http://schemas.microsoft.com/office/drawing/2010/main" val="0"/>
+                        </a:ext>
+                      </a:extLst>
+                    </a:blip>
+                    <a:srcRect/>
+                    <a:stretch>
+                      <a:fillRect/>
+                    </a:stretch>
+                  </pic:blipFill>
+                  <pic:spPr bwMode="auto">
+                    <a:xfrm>
+                      <a:off x="0" y="0"/>
+                      <a:ext cx="3810640" cy="1805575"/>
+                    </a:xfrm>
+                    <a:prstGeom prst="rect">
+                      <a:avLst/>
+                    </a:prstGeom>
+                    <a:noFill/>
+                  </pic:spPr>
+                </pic:pic>
+              </a:graphicData>
+            </a:graphic>
+          </wp:inline>
+        </w:drawing>
       </w:r>
     </w:p>
     <w:p>
@@ -83,10 +114,7 @@
         </w:numPr>
       </w:pPr>
       <w:r>
-        <w:t>Collecting binary data</w:t>
-      </w:r>
-      <w:r>
-        <w:t>, 1 = present, 0 = absent</w:t>
+        <w:t>Collecting binary data, 1 = present, 0 = absent</w:t>
       </w:r>
     </w:p>
     <w:p>
@@ -102,14 +130,37 @@
       </w:r>
     </w:p>
     <w:p>
-      <w:r>
-        <w:t>Review of GLMs:</w:t>
-      </w:r>
-      <w:r>
-        <w:t xml:space="preserve"> </w:t>
-      </w:r>
-      <w:r>
-        <w:t xml:space="preserve">3 components </w:t>
+      <w:pPr>
+        <w:rPr>
+          <w:b/>
+          <w:bCs/>
+        </w:rPr>
+      </w:pPr>
+      <w:r>
+        <w:rPr>
+          <w:b/>
+          <w:bCs/>
+        </w:rPr>
+        <w:t xml:space="preserve">Review of </w:t>
+      </w:r>
+      <w:r>
+        <w:rPr>
+          <w:b/>
+          <w:bCs/>
+        </w:rPr>
+        <w:t>G</w:t>
+      </w:r>
+      <w:r>
+        <w:rPr>
+          <w:b/>
+          <w:bCs/>
+        </w:rPr>
+        <w:t>eneralized Linear Models</w:t>
+      </w:r>
+    </w:p>
+    <w:p>
+      <w:r>
+        <w:t>3 components of a GLM</w:t>
       </w:r>
     </w:p>
     <w:p>
@@ -435,7 +486,31 @@
         </w:numPr>
       </w:pPr>
       <w:r>
-        <w:t>Parameter estimates that you’re seeing on your model is going to correspond on the logit scale. When you observe then on the probability scale (using plogis()), they will be remapped using that plogis() transformation.</w:t>
+        <w:t xml:space="preserve">Parameter estimates that you’re seeing on your model </w:t>
+      </w:r>
+      <w:proofErr w:type="gramStart"/>
+      <w:r>
+        <w:t>is</w:t>
+      </w:r>
+      <w:proofErr w:type="gramEnd"/>
+      <w:r>
+        <w:t xml:space="preserve"> going to correspond on the logit scale. When you observe then on the probability scale (using </w:t>
+      </w:r>
+      <w:proofErr w:type="spellStart"/>
+      <w:r>
+        <w:t>plogis</w:t>
+      </w:r>
+      <w:proofErr w:type="spellEnd"/>
+      <w:r>
+        <w:t xml:space="preserve">()), they will be remapped using that </w:t>
+      </w:r>
+      <w:proofErr w:type="spellStart"/>
+      <w:r>
+        <w:t>plogis</w:t>
+      </w:r>
+      <w:proofErr w:type="spellEnd"/>
+      <w:r>
+        <w:t>() transformation.</w:t>
       </w:r>
     </w:p>
     <w:p>
@@ -452,8 +527,10 @@
     </w:p>
     <w:p>
       <w:r>
+        <w:lastRenderedPageBreak/>
         <w:t xml:space="preserve">Binomial GLM or Logistic Regression : </w:t>
       </w:r>
+      <w:proofErr w:type="spellStart"/>
       <w:r>
         <w:rPr>
           <w:i/>
@@ -469,6 +546,7 @@
         </w:rPr>
         <w:t>i</w:t>
       </w:r>
+      <w:proofErr w:type="spellEnd"/>
       <w:r>
         <w:t xml:space="preserve"> ~ Binomial</w:t>
       </w:r>
@@ -664,7 +742,6 @@
     </w:p>
     <w:p>
       <w:r>
-        <w:lastRenderedPageBreak/>
         <w:t>The solution for imperfect detection? Hierarchical Occupancy Models!</w:t>
       </w:r>
     </w:p>
@@ -725,10 +802,18 @@
         <w:t>:</w:t>
       </w:r>
       <w:r>
-        <w:t xml:space="preserve"> true state of the site, whether or</w:t>
-      </w:r>
-      <w:r>
-        <w:t xml:space="preserve"> not it</w:t>
+        <w:t xml:space="preserve"> true state of the site, </w:t>
+      </w:r>
+      <w:proofErr w:type="gramStart"/>
+      <w:r>
+        <w:t>whether or</w:t>
+      </w:r>
+      <w:r>
+        <w:t xml:space="preserve"> not</w:t>
+      </w:r>
+      <w:proofErr w:type="gramEnd"/>
+      <w:r>
+        <w:t xml:space="preserve"> it</w:t>
       </w:r>
       <w:r>
         <w:t xml:space="preserve"> is truly occupied</w:t>
@@ -908,6 +993,7 @@
           <w:iCs/>
         </w:rPr>
       </w:pPr>
+      <w:proofErr w:type="spellStart"/>
       <w:r>
         <w:rPr>
           <w:i/>
@@ -923,6 +1009,7 @@
         </w:rPr>
         <w:t>i</w:t>
       </w:r>
+      <w:proofErr w:type="spellEnd"/>
       <w:r>
         <w:t xml:space="preserve"> = probability of occupancy (# sites with detection at any visit/total sites)</w:t>
       </w:r>
@@ -2925,7 +3012,6 @@
   <w:style w:type="character" w:default="1" w:styleId="DefaultParagraphFont">
     <w:name w:val="Default Paragraph Font"/>
     <w:uiPriority w:val="1"/>
-    <w:semiHidden/>
     <w:unhideWhenUsed/>
   </w:style>
   <w:style w:type="table" w:default="1" w:styleId="TableNormal">

</xml_diff>